<commit_message>
usecase And Spring Login Work
</commit_message>
<xml_diff>
--- a/확인문제/프로젝트/기획서/정의서 명세서/2조_QUICKet(퀵켓)_요구분석명세서.docx
+++ b/확인문제/프로젝트/기획서/정의서 명세서/2조_QUICKet(퀵켓)_요구분석명세서.docx
@@ -323,41 +323,13 @@
                               </w:rPr>
                               <w:t>[</w:t>
                             </w:r>
-                            <w:proofErr w:type="spellStart"/>
                             <w:r>
                               <w:rPr>
                                 <w:rFonts w:ascii="Arial" w:eastAsia="Arial" w:hAnsi="Arial" w:cs="Arial"/>
                                 <w:color w:val="404040"/>
                                 <w:sz w:val="36"/>
                               </w:rPr>
-                              <w:t>QUICKet</w:t>
-                            </w:r>
-                            <w:proofErr w:type="spellEnd"/>
-                            <w:r>
-                              <w:rPr>
-                                <w:rFonts w:ascii="Arial" w:eastAsia="Arial" w:hAnsi="Arial" w:cs="Arial"/>
-                                <w:color w:val="404040"/>
-                                <w:sz w:val="36"/>
-                              </w:rPr>
-                              <w:t>(</w:t>
-                            </w:r>
-                            <w:proofErr w:type="spellStart"/>
-                            <w:r>
-                              <w:rPr>
-                                <w:rFonts w:ascii="Arial" w:eastAsia="Arial" w:hAnsi="Arial" w:cs="Arial"/>
-                                <w:color w:val="404040"/>
-                                <w:sz w:val="36"/>
-                              </w:rPr>
-                              <w:t>퀵켓</w:t>
-                            </w:r>
-                            <w:proofErr w:type="spellEnd"/>
-                            <w:r>
-                              <w:rPr>
-                                <w:rFonts w:ascii="Arial" w:eastAsia="Arial" w:hAnsi="Arial" w:cs="Arial"/>
-                                <w:color w:val="404040"/>
-                                <w:sz w:val="36"/>
-                              </w:rPr>
-                              <w:t>)</w:t>
+                              <w:t>QUICKet(퀵켓)</w:t>
                             </w:r>
                             <w:r>
                               <w:rPr>
@@ -420,41 +392,13 @@
                         </w:rPr>
                         <w:t>[</w:t>
                       </w:r>
-                      <w:proofErr w:type="spellStart"/>
                       <w:r>
                         <w:rPr>
                           <w:rFonts w:ascii="Arial" w:eastAsia="Arial" w:hAnsi="Arial" w:cs="Arial"/>
                           <w:color w:val="404040"/>
                           <w:sz w:val="36"/>
                         </w:rPr>
-                        <w:t>QUICKet</w:t>
-                      </w:r>
-                      <w:proofErr w:type="spellEnd"/>
-                      <w:r>
-                        <w:rPr>
-                          <w:rFonts w:ascii="Arial" w:eastAsia="Arial" w:hAnsi="Arial" w:cs="Arial"/>
-                          <w:color w:val="404040"/>
-                          <w:sz w:val="36"/>
-                        </w:rPr>
-                        <w:t>(</w:t>
-                      </w:r>
-                      <w:proofErr w:type="spellStart"/>
-                      <w:r>
-                        <w:rPr>
-                          <w:rFonts w:ascii="Arial" w:eastAsia="Arial" w:hAnsi="Arial" w:cs="Arial"/>
-                          <w:color w:val="404040"/>
-                          <w:sz w:val="36"/>
-                        </w:rPr>
-                        <w:t>퀵켓</w:t>
-                      </w:r>
-                      <w:proofErr w:type="spellEnd"/>
-                      <w:r>
-                        <w:rPr>
-                          <w:rFonts w:ascii="Arial" w:eastAsia="Arial" w:hAnsi="Arial" w:cs="Arial"/>
-                          <w:color w:val="404040"/>
-                          <w:sz w:val="36"/>
-                        </w:rPr>
-                        <w:t>)</w:t>
+                        <w:t>QUICKet(퀵켓)</w:t>
                       </w:r>
                       <w:r>
                         <w:rPr>
@@ -680,7 +624,6 @@
                 <w:szCs w:val="20"/>
               </w:rPr>
             </w:pPr>
-            <w:proofErr w:type="spellStart"/>
             <w:r>
               <w:rPr>
                 <w:color w:val="000000"/>
@@ -688,7 +631,6 @@
               </w:rPr>
               <w:t>이유빈</w:t>
             </w:r>
-            <w:proofErr w:type="spellEnd"/>
           </w:p>
         </w:tc>
         <w:tc>
@@ -1340,37 +1282,12 @@
                 <w:szCs w:val="26"/>
               </w:rPr>
             </w:pPr>
-            <w:proofErr w:type="spellStart"/>
             <w:r>
               <w:rPr>
                 <w:sz w:val="26"/>
                 <w:szCs w:val="26"/>
               </w:rPr>
-              <w:t>QUICKet</w:t>
-            </w:r>
-            <w:proofErr w:type="spellEnd"/>
-            <w:r>
-              <w:rPr>
-                <w:sz w:val="26"/>
-                <w:szCs w:val="26"/>
-              </w:rPr>
-              <w:t>(</w:t>
-            </w:r>
-            <w:proofErr w:type="spellStart"/>
-            <w:r>
-              <w:rPr>
-                <w:sz w:val="26"/>
-                <w:szCs w:val="26"/>
-              </w:rPr>
-              <w:t>퀵켓</w:t>
-            </w:r>
-            <w:proofErr w:type="spellEnd"/>
-            <w:r>
-              <w:rPr>
-                <w:sz w:val="26"/>
-                <w:szCs w:val="26"/>
-              </w:rPr>
-              <w:t>)</w:t>
+              <w:t>QUICKet(퀵켓)</w:t>
             </w:r>
           </w:p>
         </w:tc>
@@ -1557,9 +1474,6 @@
     <w:p>
       <w:pPr>
         <w:ind w:leftChars="0" w:left="0" w:firstLineChars="0" w:firstLine="0"/>
-        <w:rPr>
-          <w:rFonts w:hint="eastAsia"/>
-        </w:rPr>
       </w:pPr>
     </w:p>
     <w:tbl>
@@ -1618,7 +1532,6 @@
                 <w:szCs w:val="24"/>
               </w:rPr>
             </w:pPr>
-            <w:proofErr w:type="gramStart"/>
             <w:r>
               <w:rPr>
                 <w:rFonts w:cs="굴림" w:hint="eastAsia"/>
@@ -1629,7 +1542,6 @@
               </w:rPr>
               <w:t>업무  영역</w:t>
             </w:r>
-            <w:proofErr w:type="gramEnd"/>
           </w:p>
         </w:tc>
         <w:tc>
@@ -3079,7 +2991,7 @@
         <w:textAlignment w:val="auto"/>
         <w:outlineLvl w:val="9"/>
         <w:rPr>
-          <w:rFonts w:ascii="굴림" w:eastAsia="굴림" w:hAnsi="굴림" w:cs="굴림" w:hint="eastAsia"/>
+          <w:rFonts w:ascii="굴림" w:eastAsia="굴림" w:hAnsi="굴림" w:cs="굴림"/>
           <w:kern w:val="0"/>
           <w:position w:val="0"/>
           <w:sz w:val="24"/>
@@ -3099,7 +3011,7 @@
         <w:tblLook w:val="04A0" w:firstRow="1" w:lastRow="0" w:firstColumn="1" w:lastColumn="0" w:noHBand="0" w:noVBand="1"/>
       </w:tblPr>
       <w:tblGrid>
-        <w:gridCol w:w="1416"/>
+        <w:gridCol w:w="1557"/>
         <w:gridCol w:w="1061"/>
         <w:gridCol w:w="940"/>
         <w:gridCol w:w="2628"/>
@@ -3143,7 +3055,6 @@
                 <w:szCs w:val="24"/>
               </w:rPr>
             </w:pPr>
-            <w:proofErr w:type="gramStart"/>
             <w:r>
               <w:rPr>
                 <w:rFonts w:cs="굴림" w:hint="eastAsia"/>
@@ -3155,7 +3066,6 @@
               <w:lastRenderedPageBreak/>
               <w:t>업무  영역</w:t>
             </w:r>
-            <w:proofErr w:type="gramEnd"/>
           </w:p>
         </w:tc>
         <w:tc>
@@ -3544,6 +3454,16 @@
                 <w:szCs w:val="24"/>
               </w:rPr>
             </w:pPr>
+            <w:r>
+              <w:rPr>
+                <w:rFonts w:cs="굴림" w:hint="eastAsia"/>
+                <w:color w:val="000000"/>
+                <w:kern w:val="0"/>
+                <w:position w:val="0"/>
+                <w:szCs w:val="20"/>
+              </w:rPr>
+              <w:t>+</w:t>
+            </w:r>
             <w:r>
               <w:rPr>
                 <w:rFonts w:cs="굴림" w:hint="eastAsia"/>
@@ -4360,7 +4280,6 @@
                 <w:szCs w:val="24"/>
               </w:rPr>
             </w:pPr>
-            <w:proofErr w:type="gramStart"/>
             <w:r>
               <w:rPr>
                 <w:rFonts w:cs="굴림" w:hint="eastAsia"/>
@@ -4371,7 +4290,6 @@
               </w:rPr>
               <w:t>업무  영역</w:t>
             </w:r>
-            <w:proofErr w:type="gramEnd"/>
           </w:p>
         </w:tc>
         <w:tc>
@@ -5606,7 +5524,6 @@
                 <w:szCs w:val="24"/>
               </w:rPr>
             </w:pPr>
-            <w:proofErr w:type="gramStart"/>
             <w:r>
               <w:rPr>
                 <w:rFonts w:cs="굴림" w:hint="eastAsia"/>
@@ -5617,7 +5534,6 @@
               </w:rPr>
               <w:t>업무  영역</w:t>
             </w:r>
-            <w:proofErr w:type="gramEnd"/>
           </w:p>
         </w:tc>
         <w:tc>
@@ -7699,7 +7615,7 @@
         <w:textAlignment w:val="auto"/>
         <w:outlineLvl w:val="9"/>
         <w:rPr>
-          <w:rFonts w:ascii="굴림" w:eastAsia="굴림" w:hAnsi="굴림" w:cs="굴림" w:hint="eastAsia"/>
+          <w:rFonts w:ascii="굴림" w:eastAsia="굴림" w:hAnsi="굴림" w:cs="굴림"/>
           <w:kern w:val="0"/>
           <w:position w:val="0"/>
           <w:sz w:val="24"/>
@@ -7763,7 +7679,6 @@
                 <w:szCs w:val="24"/>
               </w:rPr>
             </w:pPr>
-            <w:proofErr w:type="gramStart"/>
             <w:r>
               <w:rPr>
                 <w:rFonts w:cs="굴림" w:hint="eastAsia"/>
@@ -7774,7 +7689,6 @@
               </w:rPr>
               <w:t>업무  영역</w:t>
             </w:r>
-            <w:proofErr w:type="gramEnd"/>
           </w:p>
         </w:tc>
         <w:tc>
@@ -8291,29 +8205,7 @@
                 <w:position w:val="0"/>
                 <w:szCs w:val="20"/>
               </w:rPr>
-              <w:t xml:space="preserve">결제는 import API와 </w:t>
-            </w:r>
-            <w:proofErr w:type="spellStart"/>
-            <w:r>
-              <w:rPr>
-                <w:rFonts w:cs="굴림" w:hint="eastAsia"/>
-                <w:color w:val="000000"/>
-                <w:kern w:val="0"/>
-                <w:position w:val="0"/>
-                <w:szCs w:val="20"/>
-              </w:rPr>
-              <w:t>kakaopay</w:t>
-            </w:r>
-            <w:proofErr w:type="spellEnd"/>
-            <w:r>
-              <w:rPr>
-                <w:rFonts w:cs="굴림" w:hint="eastAsia"/>
-                <w:color w:val="000000"/>
-                <w:kern w:val="0"/>
-                <w:position w:val="0"/>
-                <w:szCs w:val="20"/>
-              </w:rPr>
-              <w:t xml:space="preserve"> API를 사용한다.</w:t>
+              <w:t>결제는 import API와 kakaopay API를 사용한다.</w:t>
             </w:r>
           </w:p>
           <w:p>
@@ -8415,29 +8307,7 @@
                 <w:position w:val="0"/>
                 <w:szCs w:val="20"/>
               </w:rPr>
-              <w:t>(</w:t>
-            </w:r>
-            <w:proofErr w:type="spellStart"/>
-            <w:r>
-              <w:rPr>
-                <w:rFonts w:cs="굴림" w:hint="eastAsia"/>
-                <w:color w:val="000000"/>
-                <w:kern w:val="0"/>
-                <w:position w:val="0"/>
-                <w:szCs w:val="20"/>
-              </w:rPr>
-              <w:t>kakaopay</w:t>
-            </w:r>
-            <w:proofErr w:type="spellEnd"/>
-            <w:r>
-              <w:rPr>
-                <w:rFonts w:cs="굴림" w:hint="eastAsia"/>
-                <w:color w:val="000000"/>
-                <w:kern w:val="0"/>
-                <w:position w:val="0"/>
-                <w:szCs w:val="20"/>
-              </w:rPr>
-              <w:t>)간편 결제: 선택 시 QR코드와 Pay 결제로 나뉘며 QR코드 선택 시 모바일로 QR코드를 찍은 후 카카오페이 결제를 진행한다 Pay 결제는 휴대폰 번호, 이름 작성 후 카카오톡에 카카오페이에서 결제 요청이 날라오고 카카오페이 결제를 진행한다.</w:t>
+              <w:t>(kakaopay)간편 결제: 선택 시 QR코드와 Pay 결제로 나뉘며 QR코드 선택 시 모바일로 QR코드를 찍은 후 카카오페이 결제를 진행한다 Pay 결제는 휴대폰 번호, 이름 작성 후 카카오톡에 카카오페이에서 결제 요청이 날라오고 카카오페이 결제를 진행한다.</w:t>
             </w:r>
           </w:p>
           <w:p>
@@ -9116,7 +8986,6 @@
                 <w:szCs w:val="24"/>
               </w:rPr>
             </w:pPr>
-            <w:proofErr w:type="gramStart"/>
             <w:r>
               <w:rPr>
                 <w:rFonts w:cs="굴림" w:hint="eastAsia"/>
@@ -9127,7 +8996,6 @@
               </w:rPr>
               <w:t>업무  영역</w:t>
             </w:r>
-            <w:proofErr w:type="gramEnd"/>
           </w:p>
         </w:tc>
         <w:tc>
@@ -9725,29 +9593,7 @@
                 <w:position w:val="0"/>
                 <w:szCs w:val="20"/>
               </w:rPr>
-              <w:t xml:space="preserve">결제 방법 단계에서는 결제 방법을 선택할 수 있으며 계좌이체 결제와 </w:t>
-            </w:r>
-            <w:proofErr w:type="spellStart"/>
-            <w:r>
-              <w:rPr>
-                <w:rFonts w:cs="굴림" w:hint="eastAsia"/>
-                <w:color w:val="000000"/>
-                <w:kern w:val="0"/>
-                <w:position w:val="0"/>
-                <w:szCs w:val="20"/>
-              </w:rPr>
-              <w:t>kakao</w:t>
-            </w:r>
-            <w:proofErr w:type="spellEnd"/>
-            <w:r>
-              <w:rPr>
-                <w:rFonts w:cs="굴림" w:hint="eastAsia"/>
-                <w:color w:val="000000"/>
-                <w:kern w:val="0"/>
-                <w:position w:val="0"/>
-                <w:szCs w:val="20"/>
-              </w:rPr>
-              <w:t xml:space="preserve"> pay 결제를 선택할 수 있다.</w:t>
+              <w:t>결제 방법 단계에서는 결제 방법을 선택할 수 있으며 계좌이체 결제와 kakao pay 결제를 선택할 수 있다.</w:t>
             </w:r>
           </w:p>
           <w:p>
@@ -10486,7 +10332,7 @@
         <w:textAlignment w:val="auto"/>
         <w:outlineLvl w:val="9"/>
         <w:rPr>
-          <w:rFonts w:ascii="굴림" w:eastAsia="굴림" w:hAnsi="굴림" w:cs="굴림" w:hint="eastAsia"/>
+          <w:rFonts w:ascii="굴림" w:eastAsia="굴림" w:hAnsi="굴림" w:cs="굴림"/>
           <w:kern w:val="0"/>
           <w:position w:val="0"/>
           <w:sz w:val="24"/>
@@ -10550,7 +10396,6 @@
                 <w:szCs w:val="24"/>
               </w:rPr>
             </w:pPr>
-            <w:proofErr w:type="gramStart"/>
             <w:r>
               <w:rPr>
                 <w:rFonts w:cs="굴림" w:hint="eastAsia"/>
@@ -10562,7 +10407,6 @@
               <w:lastRenderedPageBreak/>
               <w:t>업무  영역</w:t>
             </w:r>
-            <w:proofErr w:type="gramEnd"/>
           </w:p>
         </w:tc>
         <w:tc>
@@ -11109,29 +10953,7 @@
                 <w:position w:val="0"/>
                 <w:szCs w:val="20"/>
               </w:rPr>
-              <w:t xml:space="preserve">- 모든 그래프는 자바의 </w:t>
-            </w:r>
-            <w:proofErr w:type="spellStart"/>
-            <w:r>
-              <w:rPr>
-                <w:rFonts w:cs="굴림" w:hint="eastAsia"/>
-                <w:color w:val="000000"/>
-                <w:kern w:val="0"/>
-                <w:position w:val="0"/>
-                <w:szCs w:val="20"/>
-              </w:rPr>
-              <w:t>jqplot</w:t>
-            </w:r>
-            <w:proofErr w:type="spellEnd"/>
-            <w:r>
-              <w:rPr>
-                <w:rFonts w:cs="굴림" w:hint="eastAsia"/>
-                <w:color w:val="000000"/>
-                <w:kern w:val="0"/>
-                <w:position w:val="0"/>
-                <w:szCs w:val="20"/>
-              </w:rPr>
-              <w:t xml:space="preserve"> 라이브러리를 사용한다.</w:t>
+              <w:t>- 모든 그래프는 자바의 jqplot 라이브러리를 사용한다.</w:t>
             </w:r>
           </w:p>
           <w:p>
@@ -11997,9 +11819,6 @@
     <w:p>
       <w:pPr>
         <w:ind w:leftChars="0" w:left="0" w:firstLineChars="0" w:firstLine="0"/>
-        <w:rPr>
-          <w:rFonts w:hint="eastAsia"/>
-        </w:rPr>
       </w:pPr>
     </w:p>
     <w:sectPr>
@@ -14109,9 +13928,6 @@
         <w:tab w:val="right" w:pos="9026"/>
       </w:tabs>
     </w:pPr>
-    <w:rPr>
-      <w:lang/>
-    </w:rPr>
   </w:style>
   <w:style w:type="character" w:customStyle="1" w:styleId="Char">
     <w:name w:val="머리글 Char"/>
@@ -14136,9 +13952,6 @@
         <w:tab w:val="right" w:pos="9026"/>
       </w:tabs>
     </w:pPr>
-    <w:rPr>
-      <w:lang/>
-    </w:rPr>
   </w:style>
   <w:style w:type="character" w:customStyle="1" w:styleId="Char0">
     <w:name w:val="바닥글 Char"/>
@@ -14324,9 +14137,7 @@
       <w:tblStyleRowBandSize w:val="1"/>
       <w:tblStyleColBandSize w:val="1"/>
       <w:tblCellMar>
-        <w:top w:w="0" w:type="dxa"/>
         <w:left w:w="108" w:type="dxa"/>
-        <w:bottom w:w="0" w:type="dxa"/>
         <w:right w:w="108" w:type="dxa"/>
       </w:tblCellMar>
     </w:tblPr>
@@ -14337,9 +14148,7 @@
       <w:tblStyleRowBandSize w:val="1"/>
       <w:tblStyleColBandSize w:val="1"/>
       <w:tblCellMar>
-        <w:top w:w="0" w:type="dxa"/>
         <w:left w:w="108" w:type="dxa"/>
-        <w:bottom w:w="0" w:type="dxa"/>
         <w:right w:w="108" w:type="dxa"/>
       </w:tblCellMar>
     </w:tblPr>
@@ -14350,9 +14159,7 @@
       <w:tblStyleRowBandSize w:val="1"/>
       <w:tblStyleColBandSize w:val="1"/>
       <w:tblCellMar>
-        <w:top w:w="0" w:type="dxa"/>
         <w:left w:w="108" w:type="dxa"/>
-        <w:bottom w:w="0" w:type="dxa"/>
         <w:right w:w="108" w:type="dxa"/>
       </w:tblCellMar>
     </w:tblPr>
@@ -14363,9 +14170,7 @@
       <w:tblStyleRowBandSize w:val="1"/>
       <w:tblStyleColBandSize w:val="1"/>
       <w:tblCellMar>
-        <w:top w:w="0" w:type="dxa"/>
         <w:left w:w="108" w:type="dxa"/>
-        <w:bottom w:w="0" w:type="dxa"/>
         <w:right w:w="108" w:type="dxa"/>
       </w:tblCellMar>
     </w:tblPr>
@@ -14376,9 +14181,7 @@
       <w:tblStyleRowBandSize w:val="1"/>
       <w:tblStyleColBandSize w:val="1"/>
       <w:tblCellMar>
-        <w:top w:w="0" w:type="dxa"/>
         <w:left w:w="108" w:type="dxa"/>
-        <w:bottom w:w="0" w:type="dxa"/>
         <w:right w:w="108" w:type="dxa"/>
       </w:tblCellMar>
     </w:tblPr>
@@ -14389,9 +14192,7 @@
       <w:tblStyleRowBandSize w:val="1"/>
       <w:tblStyleColBandSize w:val="1"/>
       <w:tblCellMar>
-        <w:top w:w="0" w:type="dxa"/>
         <w:left w:w="108" w:type="dxa"/>
-        <w:bottom w:w="0" w:type="dxa"/>
         <w:right w:w="108" w:type="dxa"/>
       </w:tblCellMar>
     </w:tblPr>
@@ -14402,9 +14203,7 @@
       <w:tblStyleRowBandSize w:val="1"/>
       <w:tblStyleColBandSize w:val="1"/>
       <w:tblCellMar>
-        <w:top w:w="0" w:type="dxa"/>
         <w:left w:w="108" w:type="dxa"/>
-        <w:bottom w:w="0" w:type="dxa"/>
         <w:right w:w="108" w:type="dxa"/>
       </w:tblCellMar>
     </w:tblPr>
@@ -14415,9 +14214,7 @@
       <w:tblStyleRowBandSize w:val="1"/>
       <w:tblStyleColBandSize w:val="1"/>
       <w:tblCellMar>
-        <w:top w:w="0" w:type="dxa"/>
         <w:left w:w="108" w:type="dxa"/>
-        <w:bottom w:w="0" w:type="dxa"/>
         <w:right w:w="108" w:type="dxa"/>
       </w:tblCellMar>
     </w:tblPr>
@@ -14428,9 +14225,7 @@
       <w:tblStyleRowBandSize w:val="1"/>
       <w:tblStyleColBandSize w:val="1"/>
       <w:tblCellMar>
-        <w:top w:w="0" w:type="dxa"/>
         <w:left w:w="108" w:type="dxa"/>
-        <w:bottom w:w="0" w:type="dxa"/>
         <w:right w:w="108" w:type="dxa"/>
       </w:tblCellMar>
     </w:tblPr>
@@ -14441,9 +14236,7 @@
       <w:tblStyleRowBandSize w:val="1"/>
       <w:tblStyleColBandSize w:val="1"/>
       <w:tblCellMar>
-        <w:top w:w="0" w:type="dxa"/>
         <w:left w:w="108" w:type="dxa"/>
-        <w:bottom w:w="0" w:type="dxa"/>
         <w:right w:w="108" w:type="dxa"/>
       </w:tblCellMar>
     </w:tblPr>
@@ -14454,9 +14247,7 @@
       <w:tblStyleRowBandSize w:val="1"/>
       <w:tblStyleColBandSize w:val="1"/>
       <w:tblCellMar>
-        <w:top w:w="0" w:type="dxa"/>
         <w:left w:w="108" w:type="dxa"/>
-        <w:bottom w:w="0" w:type="dxa"/>
         <w:right w:w="108" w:type="dxa"/>
       </w:tblCellMar>
     </w:tblPr>
@@ -14467,9 +14258,7 @@
       <w:tblStyleRowBandSize w:val="1"/>
       <w:tblStyleColBandSize w:val="1"/>
       <w:tblCellMar>
-        <w:top w:w="0" w:type="dxa"/>
         <w:left w:w="108" w:type="dxa"/>
-        <w:bottom w:w="0" w:type="dxa"/>
         <w:right w:w="108" w:type="dxa"/>
       </w:tblCellMar>
     </w:tblPr>
@@ -14480,9 +14269,7 @@
       <w:tblStyleRowBandSize w:val="1"/>
       <w:tblStyleColBandSize w:val="1"/>
       <w:tblCellMar>
-        <w:top w:w="0" w:type="dxa"/>
         <w:left w:w="108" w:type="dxa"/>
-        <w:bottom w:w="0" w:type="dxa"/>
         <w:right w:w="108" w:type="dxa"/>
       </w:tblCellMar>
     </w:tblPr>
@@ -14493,9 +14280,7 @@
       <w:tblStyleRowBandSize w:val="1"/>
       <w:tblStyleColBandSize w:val="1"/>
       <w:tblCellMar>
-        <w:top w:w="0" w:type="dxa"/>
         <w:left w:w="108" w:type="dxa"/>
-        <w:bottom w:w="0" w:type="dxa"/>
         <w:right w:w="108" w:type="dxa"/>
       </w:tblCellMar>
     </w:tblPr>
@@ -14506,9 +14291,7 @@
       <w:tblStyleRowBandSize w:val="1"/>
       <w:tblStyleColBandSize w:val="1"/>
       <w:tblCellMar>
-        <w:top w:w="0" w:type="dxa"/>
         <w:left w:w="108" w:type="dxa"/>
-        <w:bottom w:w="0" w:type="dxa"/>
         <w:right w:w="108" w:type="dxa"/>
       </w:tblCellMar>
     </w:tblPr>
@@ -14519,9 +14302,7 @@
       <w:tblStyleRowBandSize w:val="1"/>
       <w:tblStyleColBandSize w:val="1"/>
       <w:tblCellMar>
-        <w:top w:w="0" w:type="dxa"/>
         <w:left w:w="108" w:type="dxa"/>
-        <w:bottom w:w="0" w:type="dxa"/>
         <w:right w:w="108" w:type="dxa"/>
       </w:tblCellMar>
     </w:tblPr>
@@ -14532,9 +14313,7 @@
       <w:tblStyleRowBandSize w:val="1"/>
       <w:tblStyleColBandSize w:val="1"/>
       <w:tblCellMar>
-        <w:top w:w="0" w:type="dxa"/>
         <w:left w:w="108" w:type="dxa"/>
-        <w:bottom w:w="0" w:type="dxa"/>
         <w:right w:w="108" w:type="dxa"/>
       </w:tblCellMar>
     </w:tblPr>
@@ -14545,9 +14324,7 @@
       <w:tblStyleRowBandSize w:val="1"/>
       <w:tblStyleColBandSize w:val="1"/>
       <w:tblCellMar>
-        <w:top w:w="0" w:type="dxa"/>
         <w:left w:w="108" w:type="dxa"/>
-        <w:bottom w:w="0" w:type="dxa"/>
         <w:right w:w="108" w:type="dxa"/>
       </w:tblCellMar>
     </w:tblPr>
@@ -14558,9 +14335,7 @@
       <w:tblStyleRowBandSize w:val="1"/>
       <w:tblStyleColBandSize w:val="1"/>
       <w:tblCellMar>
-        <w:top w:w="0" w:type="dxa"/>
         <w:left w:w="108" w:type="dxa"/>
-        <w:bottom w:w="0" w:type="dxa"/>
         <w:right w:w="108" w:type="dxa"/>
       </w:tblCellMar>
     </w:tblPr>
@@ -14571,9 +14346,7 @@
       <w:tblStyleRowBandSize w:val="1"/>
       <w:tblStyleColBandSize w:val="1"/>
       <w:tblCellMar>
-        <w:top w:w="0" w:type="dxa"/>
         <w:left w:w="108" w:type="dxa"/>
-        <w:bottom w:w="0" w:type="dxa"/>
         <w:right w:w="108" w:type="dxa"/>
       </w:tblCellMar>
     </w:tblPr>
@@ -14584,9 +14357,7 @@
       <w:tblStyleRowBandSize w:val="1"/>
       <w:tblStyleColBandSize w:val="1"/>
       <w:tblCellMar>
-        <w:top w:w="0" w:type="dxa"/>
         <w:left w:w="108" w:type="dxa"/>
-        <w:bottom w:w="0" w:type="dxa"/>
         <w:right w:w="108" w:type="dxa"/>
       </w:tblCellMar>
     </w:tblPr>
@@ -14597,9 +14368,7 @@
       <w:tblStyleRowBandSize w:val="1"/>
       <w:tblStyleColBandSize w:val="1"/>
       <w:tblCellMar>
-        <w:top w:w="0" w:type="dxa"/>
         <w:left w:w="108" w:type="dxa"/>
-        <w:bottom w:w="0" w:type="dxa"/>
         <w:right w:w="108" w:type="dxa"/>
       </w:tblCellMar>
     </w:tblPr>
@@ -14610,9 +14379,7 @@
       <w:tblStyleRowBandSize w:val="1"/>
       <w:tblStyleColBandSize w:val="1"/>
       <w:tblCellMar>
-        <w:top w:w="0" w:type="dxa"/>
         <w:left w:w="108" w:type="dxa"/>
-        <w:bottom w:w="0" w:type="dxa"/>
         <w:right w:w="108" w:type="dxa"/>
       </w:tblCellMar>
     </w:tblPr>
@@ -14623,9 +14390,7 @@
       <w:tblStyleRowBandSize w:val="1"/>
       <w:tblStyleColBandSize w:val="1"/>
       <w:tblCellMar>
-        <w:top w:w="0" w:type="dxa"/>
         <w:left w:w="108" w:type="dxa"/>
-        <w:bottom w:w="0" w:type="dxa"/>
         <w:right w:w="108" w:type="dxa"/>
       </w:tblCellMar>
     </w:tblPr>
@@ -14636,9 +14401,7 @@
       <w:tblStyleRowBandSize w:val="1"/>
       <w:tblStyleColBandSize w:val="1"/>
       <w:tblCellMar>
-        <w:top w:w="0" w:type="dxa"/>
         <w:left w:w="108" w:type="dxa"/>
-        <w:bottom w:w="0" w:type="dxa"/>
         <w:right w:w="108" w:type="dxa"/>
       </w:tblCellMar>
     </w:tblPr>
@@ -14649,9 +14412,7 @@
       <w:tblStyleRowBandSize w:val="1"/>
       <w:tblStyleColBandSize w:val="1"/>
       <w:tblCellMar>
-        <w:top w:w="0" w:type="dxa"/>
         <w:left w:w="108" w:type="dxa"/>
-        <w:bottom w:w="0" w:type="dxa"/>
         <w:right w:w="108" w:type="dxa"/>
       </w:tblCellMar>
     </w:tblPr>
@@ -14662,9 +14423,7 @@
       <w:tblStyleRowBandSize w:val="1"/>
       <w:tblStyleColBandSize w:val="1"/>
       <w:tblCellMar>
-        <w:top w:w="0" w:type="dxa"/>
         <w:left w:w="108" w:type="dxa"/>
-        <w:bottom w:w="0" w:type="dxa"/>
         <w:right w:w="108" w:type="dxa"/>
       </w:tblCellMar>
     </w:tblPr>
@@ -14675,9 +14434,7 @@
       <w:tblStyleRowBandSize w:val="1"/>
       <w:tblStyleColBandSize w:val="1"/>
       <w:tblCellMar>
-        <w:top w:w="0" w:type="dxa"/>
         <w:left w:w="108" w:type="dxa"/>
-        <w:bottom w:w="0" w:type="dxa"/>
         <w:right w:w="108" w:type="dxa"/>
       </w:tblCellMar>
     </w:tblPr>
@@ -14688,9 +14445,7 @@
       <w:tblStyleRowBandSize w:val="1"/>
       <w:tblStyleColBandSize w:val="1"/>
       <w:tblCellMar>
-        <w:top w:w="0" w:type="dxa"/>
         <w:left w:w="108" w:type="dxa"/>
-        <w:bottom w:w="0" w:type="dxa"/>
         <w:right w:w="108" w:type="dxa"/>
       </w:tblCellMar>
     </w:tblPr>
@@ -14701,9 +14456,7 @@
       <w:tblStyleRowBandSize w:val="1"/>
       <w:tblStyleColBandSize w:val="1"/>
       <w:tblCellMar>
-        <w:top w:w="0" w:type="dxa"/>
         <w:left w:w="108" w:type="dxa"/>
-        <w:bottom w:w="0" w:type="dxa"/>
         <w:right w:w="108" w:type="dxa"/>
       </w:tblCellMar>
     </w:tblPr>
@@ -14714,9 +14467,7 @@
       <w:tblStyleRowBandSize w:val="1"/>
       <w:tblStyleColBandSize w:val="1"/>
       <w:tblCellMar>
-        <w:top w:w="0" w:type="dxa"/>
         <w:left w:w="108" w:type="dxa"/>
-        <w:bottom w:w="0" w:type="dxa"/>
         <w:right w:w="108" w:type="dxa"/>
       </w:tblCellMar>
     </w:tblPr>
@@ -14727,9 +14478,7 @@
       <w:tblStyleRowBandSize w:val="1"/>
       <w:tblStyleColBandSize w:val="1"/>
       <w:tblCellMar>
-        <w:top w:w="0" w:type="dxa"/>
         <w:left w:w="108" w:type="dxa"/>
-        <w:bottom w:w="0" w:type="dxa"/>
         <w:right w:w="108" w:type="dxa"/>
       </w:tblCellMar>
     </w:tblPr>

</xml_diff>